<commit_message>
Finished all core stuffs
All core stuffs and logic worked. Need to add sound, spite, animation, and clean up
</commit_message>
<xml_diff>
--- a/Final Project Checkin.docx
+++ b/Final Project Checkin.docx
@@ -2059,6 +2059,15 @@
     <w:p>
       <w:pPr>
         <w:pStyle w:val="ListParagraph"/>
+        <w:ind w:left="720"/>
+      </w:pPr>
+      <w:r>
+        <w:t>https://github.com/bonbonbi8/CS4700-Final-Project/tree/Tim</w:t>
+      </w:r>
+    </w:p>
+    <w:p>
+      <w:pPr>
+        <w:pStyle w:val="ListParagraph"/>
         <w:numPr>
           <w:ilvl w:val="0"/>
           <w:numId w:val="2"/>
@@ -2071,6 +2080,15 @@
     <w:p>
       <w:pPr>
         <w:pStyle w:val="ListParagraph"/>
+        <w:ind w:left="720"/>
+      </w:pPr>
+      <w:r>
+        <w:t>https://github.com/bonbonbi8/CS4700-Final-Project/tree/Tim</w:t>
+      </w:r>
+    </w:p>
+    <w:p>
+      <w:pPr>
+        <w:pStyle w:val="ListParagraph"/>
         <w:numPr>
           <w:ilvl w:val="0"/>
           <w:numId w:val="2"/>
@@ -2080,7 +2098,16 @@
         <w:t>Video demonstration</w:t>
       </w:r>
       <w:r>
-        <w:t xml:space="preserve">: YouTube link in GitHub Readme file. </w:t>
+        <w:t>: YouTube link in GitHub Readme file.</w:t>
+      </w:r>
+    </w:p>
+    <w:p>
+      <w:pPr>
+        <w:pStyle w:val="ListParagraph"/>
+        <w:ind w:left="720"/>
+      </w:pPr>
+      <w:r>
+        <w:t>https://youtu.be/_LE_IHNQ1Vo</w:t>
       </w:r>
     </w:p>
     <w:p>

</xml_diff>